<commit_message>
Add master pass login
</commit_message>
<xml_diff>
--- a/Laporan Kegiatan Tim Pluto.docx
+++ b/Laporan Kegiatan Tim Pluto.docx
@@ -118,14 +118,25 @@
           <w:lang w:val="id-ID"/>
         </w:rPr>
       </w:pPr>
-      <w:r>
-        <w:rPr>
-          <w:rFonts w:ascii="Arial" w:hAnsi="Arial" w:cs="Arial"/>
-          <w:sz w:val="24"/>
-          <w:szCs w:val="24"/>
-          <w:lang w:val="id-ID"/>
-        </w:rPr>
-        <w:t>Jestiven (191110732)</w:t>
+      <w:proofErr w:type="spellStart"/>
+      <w:r>
+        <w:rPr>
+          <w:rFonts w:ascii="Arial" w:hAnsi="Arial" w:cs="Arial"/>
+          <w:sz w:val="24"/>
+          <w:szCs w:val="24"/>
+          <w:lang w:val="id-ID"/>
+        </w:rPr>
+        <w:t>Jestiven</w:t>
+      </w:r>
+      <w:proofErr w:type="spellEnd"/>
+      <w:r>
+        <w:rPr>
+          <w:rFonts w:ascii="Arial" w:hAnsi="Arial" w:cs="Arial"/>
+          <w:sz w:val="24"/>
+          <w:szCs w:val="24"/>
+          <w:lang w:val="id-ID"/>
+        </w:rPr>
+        <w:t xml:space="preserve"> (191110732)</w:t>
       </w:r>
     </w:p>
     <w:p>
@@ -143,14 +154,25 @@
           <w:lang w:val="id-ID"/>
         </w:rPr>
       </w:pPr>
-      <w:r>
-        <w:rPr>
-          <w:rFonts w:ascii="Arial" w:hAnsi="Arial" w:cs="Arial"/>
-          <w:sz w:val="24"/>
-          <w:szCs w:val="24"/>
-          <w:lang w:val="id-ID"/>
-        </w:rPr>
-        <w:t>Jemmie Halim (191110813)</w:t>
+      <w:proofErr w:type="spellStart"/>
+      <w:r>
+        <w:rPr>
+          <w:rFonts w:ascii="Arial" w:hAnsi="Arial" w:cs="Arial"/>
+          <w:sz w:val="24"/>
+          <w:szCs w:val="24"/>
+          <w:lang w:val="id-ID"/>
+        </w:rPr>
+        <w:t>Jemmie</w:t>
+      </w:r>
+      <w:proofErr w:type="spellEnd"/>
+      <w:r>
+        <w:rPr>
+          <w:rFonts w:ascii="Arial" w:hAnsi="Arial" w:cs="Arial"/>
+          <w:sz w:val="24"/>
+          <w:szCs w:val="24"/>
+          <w:lang w:val="id-ID"/>
+        </w:rPr>
+        <w:t xml:space="preserve"> Halim (191110813)</w:t>
       </w:r>
     </w:p>
     <w:p>
@@ -170,8 +192,19 @@
           <w:szCs w:val="24"/>
           <w:lang w:val="id-ID"/>
         </w:rPr>
-        <w:t>Judul prototipe: Bitwarden</w:t>
-      </w:r>
+        <w:t xml:space="preserve">Judul prototipe: </w:t>
+      </w:r>
+      <w:proofErr w:type="spellStart"/>
+      <w:r>
+        <w:rPr>
+          <w:rFonts w:ascii="Arial" w:hAnsi="Arial" w:cs="Arial"/>
+          <w:sz w:val="24"/>
+          <w:szCs w:val="24"/>
+          <w:lang w:val="id-ID"/>
+        </w:rPr>
+        <w:t>Bitwarden</w:t>
+      </w:r>
+      <w:proofErr w:type="spellEnd"/>
     </w:p>
     <w:p>
       <w:pPr>
@@ -201,7 +234,187 @@
           <w:szCs w:val="24"/>
           <w:lang w:val="id-ID"/>
         </w:rPr>
-        <w:t>Sebuah password manager open-source yang bisa digunakan untuk menyimpan kredensial-kredensial login yang kita punya, berbagai macam informasi kartu, serta catatan di dalam "vault" yang dikunci menggunakan satu buah kata sandi utama. Melalui aplikasi mobile, kita juga dapat menggunakan biometrik untuk membuka/mengunci vault tersebut menggunakan biometrik yang telah terdaftar di HP kita.</w:t>
+        <w:t xml:space="preserve">Sebuah </w:t>
+      </w:r>
+      <w:proofErr w:type="spellStart"/>
+      <w:r>
+        <w:rPr>
+          <w:rFonts w:ascii="Arial" w:hAnsi="Arial" w:cs="Arial"/>
+          <w:sz w:val="24"/>
+          <w:szCs w:val="24"/>
+          <w:lang w:val="id-ID"/>
+        </w:rPr>
+        <w:t>password</w:t>
+      </w:r>
+      <w:proofErr w:type="spellEnd"/>
+      <w:r>
+        <w:rPr>
+          <w:rFonts w:ascii="Arial" w:hAnsi="Arial" w:cs="Arial"/>
+          <w:sz w:val="24"/>
+          <w:szCs w:val="24"/>
+          <w:lang w:val="id-ID"/>
+        </w:rPr>
+        <w:t xml:space="preserve"> </w:t>
+      </w:r>
+      <w:proofErr w:type="spellStart"/>
+      <w:r>
+        <w:rPr>
+          <w:rFonts w:ascii="Arial" w:hAnsi="Arial" w:cs="Arial"/>
+          <w:sz w:val="24"/>
+          <w:szCs w:val="24"/>
+          <w:lang w:val="id-ID"/>
+        </w:rPr>
+        <w:t>manager</w:t>
+      </w:r>
+      <w:proofErr w:type="spellEnd"/>
+      <w:r>
+        <w:rPr>
+          <w:rFonts w:ascii="Arial" w:hAnsi="Arial" w:cs="Arial"/>
+          <w:sz w:val="24"/>
+          <w:szCs w:val="24"/>
+          <w:lang w:val="id-ID"/>
+        </w:rPr>
+        <w:t xml:space="preserve"> open-</w:t>
+      </w:r>
+      <w:proofErr w:type="spellStart"/>
+      <w:r>
+        <w:rPr>
+          <w:rFonts w:ascii="Arial" w:hAnsi="Arial" w:cs="Arial"/>
+          <w:sz w:val="24"/>
+          <w:szCs w:val="24"/>
+          <w:lang w:val="id-ID"/>
+        </w:rPr>
+        <w:t>source</w:t>
+      </w:r>
+      <w:proofErr w:type="spellEnd"/>
+      <w:r>
+        <w:rPr>
+          <w:rFonts w:ascii="Arial" w:hAnsi="Arial" w:cs="Arial"/>
+          <w:sz w:val="24"/>
+          <w:szCs w:val="24"/>
+          <w:lang w:val="id-ID"/>
+        </w:rPr>
+        <w:t xml:space="preserve"> yang bisa digunakan untuk menyimpan kredensial-kredensial </w:t>
+      </w:r>
+      <w:proofErr w:type="spellStart"/>
+      <w:r>
+        <w:rPr>
+          <w:rFonts w:ascii="Arial" w:hAnsi="Arial" w:cs="Arial"/>
+          <w:sz w:val="24"/>
+          <w:szCs w:val="24"/>
+          <w:lang w:val="id-ID"/>
+        </w:rPr>
+        <w:t>login</w:t>
+      </w:r>
+      <w:proofErr w:type="spellEnd"/>
+      <w:r>
+        <w:rPr>
+          <w:rFonts w:ascii="Arial" w:hAnsi="Arial" w:cs="Arial"/>
+          <w:sz w:val="24"/>
+          <w:szCs w:val="24"/>
+          <w:lang w:val="id-ID"/>
+        </w:rPr>
+        <w:t xml:space="preserve"> yang kita punya, berbagai macam informasi kartu, serta catatan di dalam "</w:t>
+      </w:r>
+      <w:proofErr w:type="spellStart"/>
+      <w:r>
+        <w:rPr>
+          <w:rFonts w:ascii="Arial" w:hAnsi="Arial" w:cs="Arial"/>
+          <w:sz w:val="24"/>
+          <w:szCs w:val="24"/>
+          <w:lang w:val="id-ID"/>
+        </w:rPr>
+        <w:t>vault</w:t>
+      </w:r>
+      <w:proofErr w:type="spellEnd"/>
+      <w:r>
+        <w:rPr>
+          <w:rFonts w:ascii="Arial" w:hAnsi="Arial" w:cs="Arial"/>
+          <w:sz w:val="24"/>
+          <w:szCs w:val="24"/>
+          <w:lang w:val="id-ID"/>
+        </w:rPr>
+        <w:t xml:space="preserve">" yang dikunci menggunakan satu buah kata sandi utama. Melalui aplikasi </w:t>
+      </w:r>
+      <w:proofErr w:type="spellStart"/>
+      <w:r>
+        <w:rPr>
+          <w:rFonts w:ascii="Arial" w:hAnsi="Arial" w:cs="Arial"/>
+          <w:sz w:val="24"/>
+          <w:szCs w:val="24"/>
+          <w:lang w:val="id-ID"/>
+        </w:rPr>
+        <w:t>mobile</w:t>
+      </w:r>
+      <w:proofErr w:type="spellEnd"/>
+      <w:r>
+        <w:rPr>
+          <w:rFonts w:ascii="Arial" w:hAnsi="Arial" w:cs="Arial"/>
+          <w:sz w:val="24"/>
+          <w:szCs w:val="24"/>
+          <w:lang w:val="id-ID"/>
+        </w:rPr>
+        <w:t xml:space="preserve">, kita juga dapat menggunakan </w:t>
+      </w:r>
+      <w:proofErr w:type="spellStart"/>
+      <w:r>
+        <w:rPr>
+          <w:rFonts w:ascii="Arial" w:hAnsi="Arial" w:cs="Arial"/>
+          <w:sz w:val="24"/>
+          <w:szCs w:val="24"/>
+          <w:lang w:val="id-ID"/>
+        </w:rPr>
+        <w:t>biometrik</w:t>
+      </w:r>
+      <w:proofErr w:type="spellEnd"/>
+      <w:r>
+        <w:rPr>
+          <w:rFonts w:ascii="Arial" w:hAnsi="Arial" w:cs="Arial"/>
+          <w:sz w:val="24"/>
+          <w:szCs w:val="24"/>
+          <w:lang w:val="id-ID"/>
+        </w:rPr>
+        <w:t xml:space="preserve"> untuk membuka/mengunci </w:t>
+      </w:r>
+      <w:proofErr w:type="spellStart"/>
+      <w:r>
+        <w:rPr>
+          <w:rFonts w:ascii="Arial" w:hAnsi="Arial" w:cs="Arial"/>
+          <w:sz w:val="24"/>
+          <w:szCs w:val="24"/>
+          <w:lang w:val="id-ID"/>
+        </w:rPr>
+        <w:t>vault</w:t>
+      </w:r>
+      <w:proofErr w:type="spellEnd"/>
+      <w:r>
+        <w:rPr>
+          <w:rFonts w:ascii="Arial" w:hAnsi="Arial" w:cs="Arial"/>
+          <w:sz w:val="24"/>
+          <w:szCs w:val="24"/>
+          <w:lang w:val="id-ID"/>
+        </w:rPr>
+        <w:t xml:space="preserve"> tersebut menggunakan </w:t>
+      </w:r>
+      <w:proofErr w:type="spellStart"/>
+      <w:r>
+        <w:rPr>
+          <w:rFonts w:ascii="Arial" w:hAnsi="Arial" w:cs="Arial"/>
+          <w:sz w:val="24"/>
+          <w:szCs w:val="24"/>
+          <w:lang w:val="id-ID"/>
+        </w:rPr>
+        <w:t>biometrik</w:t>
+      </w:r>
+      <w:proofErr w:type="spellEnd"/>
+      <w:r>
+        <w:rPr>
+          <w:rFonts w:ascii="Arial" w:hAnsi="Arial" w:cs="Arial"/>
+          <w:sz w:val="24"/>
+          <w:szCs w:val="24"/>
+          <w:lang w:val="id-ID"/>
+        </w:rPr>
+        <w:t xml:space="preserve"> yang telah terdaftar di HP kita.</w:t>
       </w:r>
     </w:p>
     <w:p>
@@ -221,7 +434,27 @@
           <w:szCs w:val="24"/>
           <w:lang w:val="id-ID"/>
         </w:rPr>
-        <w:t xml:space="preserve">Link GitHub: </w:t>
+        <w:t xml:space="preserve">Link </w:t>
+      </w:r>
+      <w:proofErr w:type="spellStart"/>
+      <w:r>
+        <w:rPr>
+          <w:rFonts w:ascii="Arial" w:hAnsi="Arial" w:cs="Arial"/>
+          <w:sz w:val="24"/>
+          <w:szCs w:val="24"/>
+          <w:lang w:val="id-ID"/>
+        </w:rPr>
+        <w:t>GitHub</w:t>
+      </w:r>
+      <w:proofErr w:type="spellEnd"/>
+      <w:r>
+        <w:rPr>
+          <w:rFonts w:ascii="Arial" w:hAnsi="Arial" w:cs="Arial"/>
+          <w:sz w:val="24"/>
+          <w:szCs w:val="24"/>
+          <w:lang w:val="id-ID"/>
+        </w:rPr>
+        <w:t xml:space="preserve">: </w:t>
       </w:r>
       <w:hyperlink r:id="rId5" w:history="1">
         <w:r>
@@ -246,14 +479,45 @@
           <w:lang w:val="id-ID"/>
         </w:rPr>
       </w:pPr>
-      <w:r>
-        <w:rPr>
-          <w:rFonts w:ascii="Arial" w:hAnsi="Arial" w:cs="Arial"/>
-          <w:sz w:val="24"/>
-          <w:szCs w:val="24"/>
-          <w:lang w:val="id-ID"/>
-        </w:rPr>
-        <w:t>User story yang telah dirancang:</w:t>
+      <w:proofErr w:type="spellStart"/>
+      <w:r>
+        <w:rPr>
+          <w:rFonts w:ascii="Arial" w:hAnsi="Arial" w:cs="Arial"/>
+          <w:sz w:val="24"/>
+          <w:szCs w:val="24"/>
+          <w:lang w:val="id-ID"/>
+        </w:rPr>
+        <w:t>User</w:t>
+      </w:r>
+      <w:proofErr w:type="spellEnd"/>
+      <w:r>
+        <w:rPr>
+          <w:rFonts w:ascii="Arial" w:hAnsi="Arial" w:cs="Arial"/>
+          <w:sz w:val="24"/>
+          <w:szCs w:val="24"/>
+          <w:lang w:val="id-ID"/>
+        </w:rPr>
+        <w:t xml:space="preserve"> </w:t>
+      </w:r>
+      <w:proofErr w:type="spellStart"/>
+      <w:r>
+        <w:rPr>
+          <w:rFonts w:ascii="Arial" w:hAnsi="Arial" w:cs="Arial"/>
+          <w:sz w:val="24"/>
+          <w:szCs w:val="24"/>
+          <w:lang w:val="id-ID"/>
+        </w:rPr>
+        <w:t>story</w:t>
+      </w:r>
+      <w:proofErr w:type="spellEnd"/>
+      <w:r>
+        <w:rPr>
+          <w:rFonts w:ascii="Arial" w:hAnsi="Arial" w:cs="Arial"/>
+          <w:sz w:val="24"/>
+          <w:szCs w:val="24"/>
+          <w:lang w:val="id-ID"/>
+        </w:rPr>
+        <w:t xml:space="preserve"> yang telah dirancang:</w:t>
       </w:r>
     </w:p>
     <w:p>
@@ -271,14 +535,25 @@
           <w:lang w:val="id-ID"/>
         </w:rPr>
       </w:pPr>
-      <w:r>
-        <w:rPr>
-          <w:rFonts w:ascii="Arial" w:hAnsi="Arial" w:cs="Arial"/>
-          <w:sz w:val="24"/>
-          <w:szCs w:val="24"/>
-          <w:lang w:val="id-ID"/>
-        </w:rPr>
-        <w:t>Login (24 Desember 2022)</w:t>
+      <w:proofErr w:type="spellStart"/>
+      <w:r>
+        <w:rPr>
+          <w:rFonts w:ascii="Arial" w:hAnsi="Arial" w:cs="Arial"/>
+          <w:sz w:val="24"/>
+          <w:szCs w:val="24"/>
+          <w:lang w:val="id-ID"/>
+        </w:rPr>
+        <w:t>Login</w:t>
+      </w:r>
+      <w:proofErr w:type="spellEnd"/>
+      <w:r>
+        <w:rPr>
+          <w:rFonts w:ascii="Arial" w:hAnsi="Arial" w:cs="Arial"/>
+          <w:sz w:val="24"/>
+          <w:szCs w:val="24"/>
+          <w:lang w:val="id-ID"/>
+        </w:rPr>
+        <w:t xml:space="preserve"> (24 Desember 2022)</w:t>
       </w:r>
     </w:p>
     <w:p>
@@ -308,26 +583,6 @@
     </w:p>
     <w:p>
       <w:pPr>
-        <w:spacing w:after="0"/>
-        <w:rPr>
-          <w:rFonts w:ascii="Arial" w:hAnsi="Arial" w:cs="Arial"/>
-          <w:sz w:val="24"/>
-          <w:szCs w:val="24"/>
-          <w:lang w:val="id-ID"/>
-        </w:rPr>
-      </w:pPr>
-      <w:r>
-        <w:rPr>
-          <w:rFonts w:ascii="Arial" w:hAnsi="Arial" w:cs="Arial"/>
-          <w:sz w:val="24"/>
-          <w:szCs w:val="24"/>
-          <w:lang w:val="id-ID"/>
-        </w:rPr>
-        <w:t>Link Trello:</w:t>
-      </w:r>
-    </w:p>
-    <w:p>
-      <w:pPr>
         <w:pStyle w:val="ListParagraph"/>
         <w:numPr>
           <w:ilvl w:val="0"/>
@@ -348,7 +603,123 @@
           <w:szCs w:val="24"/>
           <w:lang w:val="id-ID"/>
         </w:rPr>
-        <w:t xml:space="preserve">Login: </w:t>
+        <w:t xml:space="preserve">Membuka </w:t>
+      </w:r>
+      <w:proofErr w:type="spellStart"/>
+      <w:r>
+        <w:rPr>
+          <w:rFonts w:ascii="Arial" w:hAnsi="Arial" w:cs="Arial"/>
+          <w:sz w:val="24"/>
+          <w:szCs w:val="24"/>
+          <w:lang w:val="id-ID"/>
+        </w:rPr>
+        <w:t>Vault</w:t>
+      </w:r>
+      <w:proofErr w:type="spellEnd"/>
+      <w:r>
+        <w:rPr>
+          <w:rFonts w:ascii="Arial" w:hAnsi="Arial" w:cs="Arial"/>
+          <w:sz w:val="24"/>
+          <w:szCs w:val="24"/>
+          <w:lang w:val="id-ID"/>
+        </w:rPr>
+        <w:t xml:space="preserve"> dengan Master </w:t>
+      </w:r>
+      <w:proofErr w:type="spellStart"/>
+      <w:r>
+        <w:rPr>
+          <w:rFonts w:ascii="Arial" w:hAnsi="Arial" w:cs="Arial"/>
+          <w:sz w:val="24"/>
+          <w:szCs w:val="24"/>
+          <w:lang w:val="id-ID"/>
+        </w:rPr>
+        <w:t>Password</w:t>
+      </w:r>
+      <w:proofErr w:type="spellEnd"/>
+      <w:r>
+        <w:rPr>
+          <w:rFonts w:ascii="Arial" w:hAnsi="Arial" w:cs="Arial"/>
+          <w:sz w:val="24"/>
+          <w:szCs w:val="24"/>
+          <w:lang w:val="id-ID"/>
+        </w:rPr>
+        <w:t xml:space="preserve"> (25 Desember 2022)</w:t>
+      </w:r>
+    </w:p>
+    <w:p>
+      <w:pPr>
+        <w:spacing w:after="0"/>
+        <w:rPr>
+          <w:rFonts w:ascii="Arial" w:hAnsi="Arial" w:cs="Arial"/>
+          <w:sz w:val="24"/>
+          <w:szCs w:val="24"/>
+          <w:lang w:val="id-ID"/>
+        </w:rPr>
+      </w:pPr>
+      <w:r>
+        <w:rPr>
+          <w:rFonts w:ascii="Arial" w:hAnsi="Arial" w:cs="Arial"/>
+          <w:sz w:val="24"/>
+          <w:szCs w:val="24"/>
+          <w:lang w:val="id-ID"/>
+        </w:rPr>
+        <w:t xml:space="preserve">Link </w:t>
+      </w:r>
+      <w:proofErr w:type="spellStart"/>
+      <w:r>
+        <w:rPr>
+          <w:rFonts w:ascii="Arial" w:hAnsi="Arial" w:cs="Arial"/>
+          <w:sz w:val="24"/>
+          <w:szCs w:val="24"/>
+          <w:lang w:val="id-ID"/>
+        </w:rPr>
+        <w:t>Trello</w:t>
+      </w:r>
+      <w:proofErr w:type="spellEnd"/>
+      <w:r>
+        <w:rPr>
+          <w:rFonts w:ascii="Arial" w:hAnsi="Arial" w:cs="Arial"/>
+          <w:sz w:val="24"/>
+          <w:szCs w:val="24"/>
+          <w:lang w:val="id-ID"/>
+        </w:rPr>
+        <w:t>:</w:t>
+      </w:r>
+    </w:p>
+    <w:p>
+      <w:pPr>
+        <w:pStyle w:val="ListParagraph"/>
+        <w:numPr>
+          <w:ilvl w:val="0"/>
+          <w:numId w:val="4"/>
+        </w:numPr>
+        <w:spacing w:after="0"/>
+        <w:rPr>
+          <w:rFonts w:ascii="Arial" w:hAnsi="Arial" w:cs="Arial"/>
+          <w:sz w:val="24"/>
+          <w:szCs w:val="24"/>
+          <w:lang w:val="id-ID"/>
+        </w:rPr>
+      </w:pPr>
+      <w:proofErr w:type="spellStart"/>
+      <w:r>
+        <w:rPr>
+          <w:rFonts w:ascii="Arial" w:hAnsi="Arial" w:cs="Arial"/>
+          <w:sz w:val="24"/>
+          <w:szCs w:val="24"/>
+          <w:lang w:val="id-ID"/>
+        </w:rPr>
+        <w:t>Login</w:t>
+      </w:r>
+      <w:proofErr w:type="spellEnd"/>
+      <w:r>
+        <w:rPr>
+          <w:rFonts w:ascii="Arial" w:hAnsi="Arial" w:cs="Arial"/>
+          <w:sz w:val="24"/>
+          <w:szCs w:val="24"/>
+          <w:lang w:val="id-ID"/>
+        </w:rPr>
+        <w:t xml:space="preserve">: </w:t>
       </w:r>
       <w:hyperlink r:id="rId6" w:history="1">
         <w:r>
@@ -387,15 +758,111 @@
         </w:rPr>
         <w:t xml:space="preserve">Register: </w:t>
       </w:r>
-      <w:r>
-        <w:rPr>
-          <w:rFonts w:ascii="Arial" w:hAnsi="Arial" w:cs="Arial"/>
-          <w:sz w:val="24"/>
-          <w:szCs w:val="24"/>
-          <w:lang w:val="id-ID"/>
-        </w:rPr>
-        <w:t>https://trello.com/c/uNn1lJzx/15-register</w:t>
-      </w:r>
+      <w:hyperlink r:id="rId7" w:history="1">
+        <w:r>
+          <w:rPr>
+            <w:rStyle w:val="Hyperlink"/>
+            <w:rFonts w:ascii="Arial" w:hAnsi="Arial" w:cs="Arial"/>
+            <w:sz w:val="24"/>
+            <w:szCs w:val="24"/>
+            <w:lang w:val="id-ID"/>
+          </w:rPr>
+          <w:t>https://trello.com/c/uNn1lJzx/15-register</w:t>
+        </w:r>
+      </w:hyperlink>
+    </w:p>
+    <w:p>
+      <w:pPr>
+        <w:pStyle w:val="ListParagraph"/>
+        <w:numPr>
+          <w:ilvl w:val="0"/>
+          <w:numId w:val="4"/>
+        </w:numPr>
+        <w:spacing w:after="0"/>
+        <w:rPr>
+          <w:rFonts w:ascii="Arial" w:hAnsi="Arial" w:cs="Arial"/>
+          <w:sz w:val="24"/>
+          <w:szCs w:val="24"/>
+          <w:lang w:val="id-ID"/>
+        </w:rPr>
+      </w:pPr>
+      <w:r>
+        <w:rPr>
+          <w:rFonts w:ascii="Arial" w:hAnsi="Arial" w:cs="Arial"/>
+          <w:sz w:val="24"/>
+          <w:szCs w:val="24"/>
+          <w:lang w:val="id-ID"/>
+        </w:rPr>
+        <w:t xml:space="preserve">Membuka </w:t>
+      </w:r>
+      <w:proofErr w:type="spellStart"/>
+      <w:r>
+        <w:rPr>
+          <w:rFonts w:ascii="Arial" w:hAnsi="Arial" w:cs="Arial"/>
+          <w:sz w:val="24"/>
+          <w:szCs w:val="24"/>
+          <w:lang w:val="id-ID"/>
+        </w:rPr>
+        <w:t>Vault</w:t>
+      </w:r>
+      <w:proofErr w:type="spellEnd"/>
+      <w:r>
+        <w:rPr>
+          <w:rFonts w:ascii="Arial" w:hAnsi="Arial" w:cs="Arial"/>
+          <w:sz w:val="24"/>
+          <w:szCs w:val="24"/>
+          <w:lang w:val="id-ID"/>
+        </w:rPr>
+        <w:t xml:space="preserve"> dengan Master </w:t>
+      </w:r>
+      <w:proofErr w:type="spellStart"/>
+      <w:r>
+        <w:rPr>
+          <w:rFonts w:ascii="Arial" w:hAnsi="Arial" w:cs="Arial"/>
+          <w:sz w:val="24"/>
+          <w:szCs w:val="24"/>
+          <w:lang w:val="id-ID"/>
+        </w:rPr>
+        <w:t>Password</w:t>
+      </w:r>
+      <w:proofErr w:type="spellEnd"/>
+      <w:r>
+        <w:rPr>
+          <w:rFonts w:ascii="Arial" w:hAnsi="Arial" w:cs="Arial"/>
+          <w:sz w:val="24"/>
+          <w:szCs w:val="24"/>
+          <w:lang w:val="id-ID"/>
+        </w:rPr>
+        <w:t xml:space="preserve">: </w:t>
+      </w:r>
+      <w:hyperlink r:id="rId8" w:history="1">
+        <w:r>
+          <w:rPr>
+            <w:rStyle w:val="Hyperlink"/>
+            <w:rFonts w:ascii="Arial" w:hAnsi="Arial" w:cs="Arial"/>
+            <w:sz w:val="24"/>
+            <w:szCs w:val="24"/>
+            <w:lang w:val="id-ID"/>
+          </w:rPr>
+          <w:t>https://trello.com/c/TV9mm5th/36-membuka-vault-dengan-master-password</w:t>
+        </w:r>
+      </w:hyperlink>
+    </w:p>
+    <w:p>
+      <w:pPr>
+        <w:pStyle w:val="ListParagraph"/>
+        <w:numPr>
+          <w:ilvl w:val="0"/>
+          <w:numId w:val="4"/>
+        </w:numPr>
+        <w:spacing w:after="0"/>
+        <w:rPr>
+          <w:rFonts w:ascii="Arial" w:hAnsi="Arial" w:cs="Arial"/>
+          <w:sz w:val="24"/>
+          <w:szCs w:val="24"/>
+          <w:lang w:val="id-ID"/>
+        </w:rPr>
+      </w:pPr>
     </w:p>
     <w:sectPr>
       <w:pgSz w:w="11909" w:h="16834" w:code="9"/>

</xml_diff>

<commit_message>
Add master pass change feature
</commit_message>
<xml_diff>
--- a/Laporan Kegiatan Tim Pluto.docx
+++ b/Laporan Kegiatan Tim Pluto.docx
@@ -648,6 +648,60 @@
     </w:p>
     <w:p>
       <w:pPr>
+        <w:pStyle w:val="ListParagraph"/>
+        <w:numPr>
+          <w:ilvl w:val="0"/>
+          <w:numId w:val="4"/>
+        </w:numPr>
+        <w:spacing w:after="0"/>
+        <w:rPr>
+          <w:rFonts w:ascii="Arial" w:hAnsi="Arial" w:cs="Arial"/>
+          <w:sz w:val="24"/>
+          <w:szCs w:val="24"/>
+          <w:lang w:val="id-ID"/>
+        </w:rPr>
+      </w:pPr>
+      <w:r>
+        <w:rPr>
+          <w:rFonts w:ascii="Arial" w:hAnsi="Arial" w:cs="Arial"/>
+          <w:sz w:val="24"/>
+          <w:szCs w:val="24"/>
+          <w:lang w:val="id-ID"/>
+        </w:rPr>
+        <w:t xml:space="preserve">Mengganti Master </w:t>
+      </w:r>
+      <w:proofErr w:type="spellStart"/>
+      <w:r>
+        <w:rPr>
+          <w:rFonts w:ascii="Arial" w:hAnsi="Arial" w:cs="Arial"/>
+          <w:sz w:val="24"/>
+          <w:szCs w:val="24"/>
+          <w:lang w:val="id-ID"/>
+        </w:rPr>
+        <w:t>Password</w:t>
+      </w:r>
+      <w:proofErr w:type="spellEnd"/>
+      <w:r>
+        <w:rPr>
+          <w:rFonts w:ascii="Arial" w:hAnsi="Arial" w:cs="Arial"/>
+          <w:sz w:val="24"/>
+          <w:szCs w:val="24"/>
+          <w:lang w:val="id-ID"/>
+        </w:rPr>
+        <w:t xml:space="preserve"> </w:t>
+      </w:r>
+      <w:r>
+        <w:rPr>
+          <w:rFonts w:ascii="Arial" w:hAnsi="Arial" w:cs="Arial"/>
+          <w:sz w:val="24"/>
+          <w:szCs w:val="24"/>
+          <w:lang w:val="id-ID"/>
+        </w:rPr>
+        <w:t>(26 Desember 2022)</w:t>
+      </w:r>
+    </w:p>
+    <w:p>
+      <w:pPr>
         <w:spacing w:after="0"/>
         <w:rPr>
           <w:rFonts w:ascii="Arial" w:hAnsi="Arial" w:cs="Arial"/>
@@ -845,6 +899,63 @@
             <w:lang w:val="id-ID"/>
           </w:rPr>
           <w:t>https://trello.com/c/TV9mm5th/36-membuka-vault-dengan-master-password</w:t>
+        </w:r>
+      </w:hyperlink>
+    </w:p>
+    <w:p>
+      <w:pPr>
+        <w:pStyle w:val="ListParagraph"/>
+        <w:numPr>
+          <w:ilvl w:val="0"/>
+          <w:numId w:val="4"/>
+        </w:numPr>
+        <w:spacing w:after="0"/>
+        <w:rPr>
+          <w:rFonts w:ascii="Arial" w:hAnsi="Arial" w:cs="Arial"/>
+          <w:sz w:val="24"/>
+          <w:szCs w:val="24"/>
+          <w:lang w:val="id-ID"/>
+        </w:rPr>
+      </w:pPr>
+      <w:r>
+        <w:rPr>
+          <w:rFonts w:ascii="Arial" w:hAnsi="Arial" w:cs="Arial"/>
+          <w:sz w:val="24"/>
+          <w:szCs w:val="24"/>
+          <w:lang w:val="id-ID"/>
+        </w:rPr>
+        <w:t xml:space="preserve">Mengganti Master </w:t>
+      </w:r>
+      <w:proofErr w:type="spellStart"/>
+      <w:r>
+        <w:rPr>
+          <w:rFonts w:ascii="Arial" w:hAnsi="Arial" w:cs="Arial"/>
+          <w:sz w:val="24"/>
+          <w:szCs w:val="24"/>
+          <w:lang w:val="id-ID"/>
+        </w:rPr>
+        <w:t>Password</w:t>
+      </w:r>
+      <w:proofErr w:type="spellEnd"/>
+      <w:r>
+        <w:rPr>
+          <w:rFonts w:ascii="Arial" w:hAnsi="Arial" w:cs="Arial"/>
+          <w:sz w:val="24"/>
+          <w:szCs w:val="24"/>
+          <w:lang w:val="id-ID"/>
+        </w:rPr>
+        <w:t xml:space="preserve">: </w:t>
+      </w:r>
+      <w:hyperlink r:id="rId9" w:history="1">
+        <w:r>
+          <w:rPr>
+            <w:rStyle w:val="Hyperlink"/>
+            <w:rFonts w:ascii="Arial" w:hAnsi="Arial" w:cs="Arial"/>
+            <w:sz w:val="24"/>
+            <w:szCs w:val="24"/>
+            <w:lang w:val="id-ID"/>
+          </w:rPr>
+          <w:t>https://trello.com/c/Z7cFRiRh/28-mengganti-master-password</w:t>
         </w:r>
       </w:hyperlink>
     </w:p>

</xml_diff>

<commit_message>
Add login item feature
</commit_message>
<xml_diff>
--- a/Laporan Kegiatan Tim Pluto.docx
+++ b/Laporan Kegiatan Tim Pluto.docx
@@ -702,6 +702,51 @@
     </w:p>
     <w:p>
       <w:pPr>
+        <w:pStyle w:val="ListParagraph"/>
+        <w:numPr>
+          <w:ilvl w:val="0"/>
+          <w:numId w:val="4"/>
+        </w:numPr>
+        <w:spacing w:after="0"/>
+        <w:rPr>
+          <w:rFonts w:ascii="Arial" w:hAnsi="Arial" w:cs="Arial"/>
+          <w:sz w:val="24"/>
+          <w:szCs w:val="24"/>
+          <w:lang w:val="id-ID"/>
+        </w:rPr>
+      </w:pPr>
+      <w:r>
+        <w:rPr>
+          <w:rFonts w:ascii="Arial" w:hAnsi="Arial" w:cs="Arial"/>
+          <w:sz w:val="24"/>
+          <w:szCs w:val="24"/>
+          <w:lang w:val="id-ID"/>
+        </w:rPr>
+        <w:t xml:space="preserve">Simpan Kredensial </w:t>
+      </w:r>
+      <w:proofErr w:type="spellStart"/>
+      <w:r>
+        <w:rPr>
+          <w:rFonts w:ascii="Arial" w:hAnsi="Arial" w:cs="Arial"/>
+          <w:sz w:val="24"/>
+          <w:szCs w:val="24"/>
+          <w:lang w:val="id-ID"/>
+        </w:rPr>
+        <w:t>Login</w:t>
+      </w:r>
+      <w:proofErr w:type="spellEnd"/>
+      <w:r>
+        <w:rPr>
+          <w:rFonts w:ascii="Arial" w:hAnsi="Arial" w:cs="Arial"/>
+          <w:sz w:val="24"/>
+          <w:szCs w:val="24"/>
+          <w:lang w:val="id-ID"/>
+        </w:rPr>
+        <w:t xml:space="preserve"> (27 Desember 2022)</w:t>
+      </w:r>
+    </w:p>
+    <w:p>
+      <w:pPr>
         <w:spacing w:after="0"/>
         <w:rPr>
           <w:rFonts w:ascii="Arial" w:hAnsi="Arial" w:cs="Arial"/>
@@ -956,6 +1001,63 @@
             <w:lang w:val="id-ID"/>
           </w:rPr>
           <w:t>https://trello.com/c/Z7cFRiRh/28-mengganti-master-password</w:t>
+        </w:r>
+      </w:hyperlink>
+    </w:p>
+    <w:p>
+      <w:pPr>
+        <w:pStyle w:val="ListParagraph"/>
+        <w:numPr>
+          <w:ilvl w:val="0"/>
+          <w:numId w:val="4"/>
+        </w:numPr>
+        <w:spacing w:after="0"/>
+        <w:rPr>
+          <w:rFonts w:ascii="Arial" w:hAnsi="Arial" w:cs="Arial"/>
+          <w:sz w:val="24"/>
+          <w:szCs w:val="24"/>
+          <w:lang w:val="id-ID"/>
+        </w:rPr>
+      </w:pPr>
+      <w:r>
+        <w:rPr>
+          <w:rFonts w:ascii="Arial" w:hAnsi="Arial" w:cs="Arial"/>
+          <w:sz w:val="24"/>
+          <w:szCs w:val="24"/>
+          <w:lang w:val="id-ID"/>
+        </w:rPr>
+        <w:t xml:space="preserve">Simpan Kredensial </w:t>
+      </w:r>
+      <w:proofErr w:type="spellStart"/>
+      <w:r>
+        <w:rPr>
+          <w:rFonts w:ascii="Arial" w:hAnsi="Arial" w:cs="Arial"/>
+          <w:sz w:val="24"/>
+          <w:szCs w:val="24"/>
+          <w:lang w:val="id-ID"/>
+        </w:rPr>
+        <w:t>Login</w:t>
+      </w:r>
+      <w:proofErr w:type="spellEnd"/>
+      <w:r>
+        <w:rPr>
+          <w:rFonts w:ascii="Arial" w:hAnsi="Arial" w:cs="Arial"/>
+          <w:sz w:val="24"/>
+          <w:szCs w:val="24"/>
+          <w:lang w:val="id-ID"/>
+        </w:rPr>
+        <w:t xml:space="preserve">: </w:t>
+      </w:r>
+      <w:hyperlink r:id="rId10" w:history="1">
+        <w:r>
+          <w:rPr>
+            <w:rStyle w:val="Hyperlink"/>
+            <w:rFonts w:ascii="Arial" w:hAnsi="Arial" w:cs="Arial"/>
+            <w:sz w:val="24"/>
+            <w:szCs w:val="24"/>
+            <w:lang w:val="id-ID"/>
+          </w:rPr>
+          <w:t>https://trello.com/c/SgGci2wg/17-simpan-kredensial-login</w:t>
         </w:r>
       </w:hyperlink>
     </w:p>

</xml_diff>

<commit_message>
Identity & secure note features added
</commit_message>
<xml_diff>
--- a/Laporan Kegiatan Tim Pluto.docx
+++ b/Laporan Kegiatan Tim Pluto.docx
@@ -797,6 +797,56 @@
     </w:p>
     <w:p>
       <w:pPr>
+        <w:pStyle w:val="ListParagraph"/>
+        <w:numPr>
+          <w:ilvl w:val="0"/>
+          <w:numId w:val="4"/>
+        </w:numPr>
+        <w:spacing w:after="0"/>
+        <w:rPr>
+          <w:rFonts w:ascii="Arial" w:hAnsi="Arial" w:cs="Arial"/>
+          <w:sz w:val="24"/>
+          <w:szCs w:val="24"/>
+          <w:lang w:val="id-ID"/>
+        </w:rPr>
+      </w:pPr>
+      <w:r>
+        <w:rPr>
+          <w:rFonts w:ascii="Arial" w:hAnsi="Arial" w:cs="Arial"/>
+          <w:sz w:val="24"/>
+          <w:szCs w:val="24"/>
+          <w:lang w:val="id-ID"/>
+        </w:rPr>
+        <w:t>Simpan Identitas (28 Desember 2022)</w:t>
+      </w:r>
+    </w:p>
+    <w:p>
+      <w:pPr>
+        <w:pStyle w:val="ListParagraph"/>
+        <w:numPr>
+          <w:ilvl w:val="0"/>
+          <w:numId w:val="4"/>
+        </w:numPr>
+        <w:spacing w:after="0"/>
+        <w:rPr>
+          <w:rFonts w:ascii="Arial" w:hAnsi="Arial" w:cs="Arial"/>
+          <w:sz w:val="24"/>
+          <w:szCs w:val="24"/>
+          <w:lang w:val="id-ID"/>
+        </w:rPr>
+      </w:pPr>
+      <w:r>
+        <w:rPr>
+          <w:rFonts w:ascii="Arial" w:hAnsi="Arial" w:cs="Arial"/>
+          <w:sz w:val="24"/>
+          <w:szCs w:val="24"/>
+          <w:lang w:val="id-ID"/>
+        </w:rPr>
+        <w:t>Simpan Memo Aman (28 Desember 2022)</w:t>
+      </w:r>
+    </w:p>
+    <w:p>
+      <w:pPr>
         <w:spacing w:after="0"/>
         <w:rPr>
           <w:rFonts w:ascii="Arial" w:hAnsi="Arial" w:cs="Arial"/>
@@ -1182,6 +1232,80 @@
             <w:lang w:val="id-ID"/>
           </w:rPr>
           <w:t>https://trello.com/c/JPFp5Zzo/18-simpan-kartu-bank</w:t>
+        </w:r>
+      </w:hyperlink>
+    </w:p>
+    <w:p>
+      <w:pPr>
+        <w:pStyle w:val="ListParagraph"/>
+        <w:numPr>
+          <w:ilvl w:val="0"/>
+          <w:numId w:val="4"/>
+        </w:numPr>
+        <w:spacing w:after="0"/>
+        <w:rPr>
+          <w:rFonts w:ascii="Arial" w:hAnsi="Arial" w:cs="Arial"/>
+          <w:sz w:val="24"/>
+          <w:szCs w:val="24"/>
+          <w:lang w:val="id-ID"/>
+        </w:rPr>
+      </w:pPr>
+      <w:r>
+        <w:rPr>
+          <w:rFonts w:ascii="Arial" w:hAnsi="Arial" w:cs="Arial"/>
+          <w:sz w:val="24"/>
+          <w:szCs w:val="24"/>
+          <w:lang w:val="id-ID"/>
+        </w:rPr>
+        <w:t xml:space="preserve">Simpan Identitas: </w:t>
+      </w:r>
+      <w:hyperlink r:id="rId13" w:history="1">
+        <w:r>
+          <w:rPr>
+            <w:rStyle w:val="Hyperlink"/>
+            <w:rFonts w:ascii="Arial" w:hAnsi="Arial" w:cs="Arial"/>
+            <w:sz w:val="24"/>
+            <w:szCs w:val="24"/>
+            <w:lang w:val="id-ID"/>
+          </w:rPr>
+          <w:t>https://trello.com/c/ccjgFqOr/19-simpan-identitas</w:t>
+        </w:r>
+      </w:hyperlink>
+    </w:p>
+    <w:p>
+      <w:pPr>
+        <w:pStyle w:val="ListParagraph"/>
+        <w:numPr>
+          <w:ilvl w:val="0"/>
+          <w:numId w:val="4"/>
+        </w:numPr>
+        <w:spacing w:after="0"/>
+        <w:rPr>
+          <w:rFonts w:ascii="Arial" w:hAnsi="Arial" w:cs="Arial"/>
+          <w:sz w:val="24"/>
+          <w:szCs w:val="24"/>
+          <w:lang w:val="id-ID"/>
+        </w:rPr>
+      </w:pPr>
+      <w:r>
+        <w:rPr>
+          <w:rFonts w:ascii="Arial" w:hAnsi="Arial" w:cs="Arial"/>
+          <w:sz w:val="24"/>
+          <w:szCs w:val="24"/>
+          <w:lang w:val="id-ID"/>
+        </w:rPr>
+        <w:t xml:space="preserve">Simpan Memo Aman: </w:t>
+      </w:r>
+      <w:hyperlink r:id="rId14" w:history="1">
+        <w:r>
+          <w:rPr>
+            <w:rStyle w:val="Hyperlink"/>
+            <w:rFonts w:ascii="Arial" w:hAnsi="Arial" w:cs="Arial"/>
+            <w:sz w:val="24"/>
+            <w:szCs w:val="24"/>
+            <w:lang w:val="id-ID"/>
+          </w:rPr>
+          <w:t>https://trello.com/c/wLbBeKrg/20-simpan-memo-aman</w:t>
         </w:r>
       </w:hyperlink>
     </w:p>

</xml_diff>

<commit_message>
add automatic and manual lock features
</commit_message>
<xml_diff>
--- a/Laporan Kegiatan Tim Pluto.docx
+++ b/Laporan Kegiatan Tim Pluto.docx
@@ -847,6 +847,56 @@
     </w:p>
     <w:p>
       <w:pPr>
+        <w:pStyle w:val="ListParagraph"/>
+        <w:numPr>
+          <w:ilvl w:val="0"/>
+          <w:numId w:val="4"/>
+        </w:numPr>
+        <w:spacing w:after="0"/>
+        <w:rPr>
+          <w:rFonts w:ascii="Arial" w:hAnsi="Arial" w:cs="Arial"/>
+          <w:sz w:val="24"/>
+          <w:szCs w:val="24"/>
+          <w:lang w:val="id-ID"/>
+        </w:rPr>
+      </w:pPr>
+      <w:r>
+        <w:rPr>
+          <w:rFonts w:ascii="Arial" w:hAnsi="Arial" w:cs="Arial"/>
+          <w:sz w:val="24"/>
+          <w:szCs w:val="24"/>
+          <w:lang w:val="id-ID"/>
+        </w:rPr>
+        <w:t>Kunci Otomatis (30 Desember 2022)</w:t>
+      </w:r>
+    </w:p>
+    <w:p>
+      <w:pPr>
+        <w:pStyle w:val="ListParagraph"/>
+        <w:numPr>
+          <w:ilvl w:val="0"/>
+          <w:numId w:val="4"/>
+        </w:numPr>
+        <w:spacing w:after="0"/>
+        <w:rPr>
+          <w:rFonts w:ascii="Arial" w:hAnsi="Arial" w:cs="Arial"/>
+          <w:sz w:val="24"/>
+          <w:szCs w:val="24"/>
+          <w:lang w:val="id-ID"/>
+        </w:rPr>
+      </w:pPr>
+      <w:r>
+        <w:rPr>
+          <w:rFonts w:ascii="Arial" w:hAnsi="Arial" w:cs="Arial"/>
+          <w:sz w:val="24"/>
+          <w:szCs w:val="24"/>
+          <w:lang w:val="id-ID"/>
+        </w:rPr>
+        <w:t>Kunci Manual (30 Desember 2022)</w:t>
+      </w:r>
+    </w:p>
+    <w:p>
+      <w:pPr>
         <w:spacing w:after="0"/>
         <w:rPr>
           <w:rFonts w:ascii="Arial" w:hAnsi="Arial" w:cs="Arial"/>
@@ -1306,6 +1356,80 @@
             <w:lang w:val="id-ID"/>
           </w:rPr>
           <w:t>https://trello.com/c/wLbBeKrg/20-simpan-memo-aman</w:t>
+        </w:r>
+      </w:hyperlink>
+    </w:p>
+    <w:p>
+      <w:pPr>
+        <w:pStyle w:val="ListParagraph"/>
+        <w:numPr>
+          <w:ilvl w:val="0"/>
+          <w:numId w:val="4"/>
+        </w:numPr>
+        <w:spacing w:after="0"/>
+        <w:rPr>
+          <w:rFonts w:ascii="Arial" w:hAnsi="Arial" w:cs="Arial"/>
+          <w:sz w:val="24"/>
+          <w:szCs w:val="24"/>
+          <w:lang w:val="id-ID"/>
+        </w:rPr>
+      </w:pPr>
+      <w:r>
+        <w:rPr>
+          <w:rFonts w:ascii="Arial" w:hAnsi="Arial" w:cs="Arial"/>
+          <w:sz w:val="24"/>
+          <w:szCs w:val="24"/>
+          <w:lang w:val="id-ID"/>
+        </w:rPr>
+        <w:t xml:space="preserve">Kunci Otomatis: </w:t>
+      </w:r>
+      <w:hyperlink r:id="rId15" w:history="1">
+        <w:r>
+          <w:rPr>
+            <w:rStyle w:val="Hyperlink"/>
+            <w:rFonts w:ascii="Arial" w:hAnsi="Arial" w:cs="Arial"/>
+            <w:sz w:val="24"/>
+            <w:szCs w:val="24"/>
+            <w:lang w:val="id-ID"/>
+          </w:rPr>
+          <w:t>https://trello.com/c/nRaLKAJ0/32-penguncian-otomatis</w:t>
+        </w:r>
+      </w:hyperlink>
+    </w:p>
+    <w:p>
+      <w:pPr>
+        <w:pStyle w:val="ListParagraph"/>
+        <w:numPr>
+          <w:ilvl w:val="0"/>
+          <w:numId w:val="4"/>
+        </w:numPr>
+        <w:spacing w:after="0"/>
+        <w:rPr>
+          <w:rFonts w:ascii="Arial" w:hAnsi="Arial" w:cs="Arial"/>
+          <w:sz w:val="24"/>
+          <w:szCs w:val="24"/>
+          <w:lang w:val="id-ID"/>
+        </w:rPr>
+      </w:pPr>
+      <w:r>
+        <w:rPr>
+          <w:rFonts w:ascii="Arial" w:hAnsi="Arial" w:cs="Arial"/>
+          <w:sz w:val="24"/>
+          <w:szCs w:val="24"/>
+          <w:lang w:val="id-ID"/>
+        </w:rPr>
+        <w:t xml:space="preserve">Kunci Manual: </w:t>
+      </w:r>
+      <w:hyperlink r:id="rId16" w:history="1">
+        <w:r>
+          <w:rPr>
+            <w:rStyle w:val="Hyperlink"/>
+            <w:rFonts w:ascii="Arial" w:hAnsi="Arial" w:cs="Arial"/>
+            <w:sz w:val="24"/>
+            <w:szCs w:val="24"/>
+            <w:lang w:val="id-ID"/>
+          </w:rPr>
+          <w:t>https://trello.com/c/MNsVNAzu/25-penguncian-manual</w:t>
         </w:r>
       </w:hyperlink>
     </w:p>

</xml_diff>

<commit_message>
Add item editing feature
</commit_message>
<xml_diff>
--- a/Laporan Kegiatan Tim Pluto.docx
+++ b/Laporan Kegiatan Tim Pluto.docx
@@ -897,6 +897,31 @@
     </w:p>
     <w:p>
       <w:pPr>
+        <w:pStyle w:val="ListParagraph"/>
+        <w:numPr>
+          <w:ilvl w:val="0"/>
+          <w:numId w:val="4"/>
+        </w:numPr>
+        <w:spacing w:after="0"/>
+        <w:rPr>
+          <w:rFonts w:ascii="Arial" w:hAnsi="Arial" w:cs="Arial"/>
+          <w:sz w:val="24"/>
+          <w:szCs w:val="24"/>
+          <w:lang w:val="id-ID"/>
+        </w:rPr>
+      </w:pPr>
+      <w:r>
+        <w:rPr>
+          <w:rFonts w:ascii="Arial" w:hAnsi="Arial" w:cs="Arial"/>
+          <w:sz w:val="24"/>
+          <w:szCs w:val="24"/>
+          <w:lang w:val="id-ID"/>
+        </w:rPr>
+        <w:t>Mengedit Item (31 Desember 2022)</w:t>
+      </w:r>
+    </w:p>
+    <w:p>
+      <w:pPr>
         <w:spacing w:after="0"/>
         <w:rPr>
           <w:rFonts w:ascii="Arial" w:hAnsi="Arial" w:cs="Arial"/>
@@ -1430,6 +1455,43 @@
             <w:lang w:val="id-ID"/>
           </w:rPr>
           <w:t>https://trello.com/c/MNsVNAzu/25-penguncian-manual</w:t>
+        </w:r>
+      </w:hyperlink>
+    </w:p>
+    <w:p>
+      <w:pPr>
+        <w:pStyle w:val="ListParagraph"/>
+        <w:numPr>
+          <w:ilvl w:val="0"/>
+          <w:numId w:val="4"/>
+        </w:numPr>
+        <w:spacing w:after="0"/>
+        <w:rPr>
+          <w:rFonts w:ascii="Arial" w:hAnsi="Arial" w:cs="Arial"/>
+          <w:sz w:val="24"/>
+          <w:szCs w:val="24"/>
+          <w:lang w:val="id-ID"/>
+        </w:rPr>
+      </w:pPr>
+      <w:r>
+        <w:rPr>
+          <w:rFonts w:ascii="Arial" w:hAnsi="Arial" w:cs="Arial"/>
+          <w:sz w:val="24"/>
+          <w:szCs w:val="24"/>
+          <w:lang w:val="id-ID"/>
+        </w:rPr>
+        <w:t xml:space="preserve">Mengedit Item: </w:t>
+      </w:r>
+      <w:hyperlink r:id="rId17" w:history="1">
+        <w:r>
+          <w:rPr>
+            <w:rStyle w:val="Hyperlink"/>
+            <w:rFonts w:ascii="Arial" w:hAnsi="Arial" w:cs="Arial"/>
+            <w:sz w:val="24"/>
+            <w:szCs w:val="24"/>
+            <w:lang w:val="id-ID"/>
+          </w:rPr>
+          <w:t>https://trello.com/c/ZY2DBlIh/24-mengedit-item</w:t>
         </w:r>
       </w:hyperlink>
     </w:p>

</xml_diff>

<commit_message>
add feature vault sync
</commit_message>
<xml_diff>
--- a/Laporan Kegiatan Tim Pluto.docx
+++ b/Laporan Kegiatan Tim Pluto.docx
@@ -1023,6 +1023,51 @@
     </w:p>
     <w:p>
       <w:pPr>
+        <w:pStyle w:val="ListParagraph"/>
+        <w:numPr>
+          <w:ilvl w:val="0"/>
+          <w:numId w:val="4"/>
+        </w:numPr>
+        <w:spacing w:after="0"/>
+        <w:rPr>
+          <w:rFonts w:ascii="Arial" w:hAnsi="Arial" w:cs="Arial"/>
+          <w:sz w:val="24"/>
+          <w:szCs w:val="24"/>
+          <w:lang w:val="id-ID"/>
+        </w:rPr>
+      </w:pPr>
+      <w:r>
+        <w:rPr>
+          <w:rFonts w:ascii="Arial" w:hAnsi="Arial" w:cs="Arial"/>
+          <w:sz w:val="24"/>
+          <w:szCs w:val="24"/>
+          <w:lang w:val="id-ID"/>
+        </w:rPr>
+        <w:t xml:space="preserve">Sinkronisasi </w:t>
+      </w:r>
+      <w:proofErr w:type="spellStart"/>
+      <w:r>
+        <w:rPr>
+          <w:rFonts w:ascii="Arial" w:hAnsi="Arial" w:cs="Arial"/>
+          <w:sz w:val="24"/>
+          <w:szCs w:val="24"/>
+          <w:lang w:val="id-ID"/>
+        </w:rPr>
+        <w:t>Vault</w:t>
+      </w:r>
+      <w:proofErr w:type="spellEnd"/>
+      <w:r>
+        <w:rPr>
+          <w:rFonts w:ascii="Arial" w:hAnsi="Arial" w:cs="Arial"/>
+          <w:sz w:val="24"/>
+          <w:szCs w:val="24"/>
+          <w:lang w:val="id-ID"/>
+        </w:rPr>
+        <w:t xml:space="preserve"> (3 Januari 2023)</w:t>
+      </w:r>
+    </w:p>
+    <w:p>
+      <w:pPr>
         <w:spacing w:after="0"/>
         <w:rPr>
           <w:rFonts w:ascii="Arial" w:hAnsi="Arial" w:cs="Arial"/>
@@ -1581,6 +1626,7 @@
           <w:szCs w:val="24"/>
           <w:lang w:val="id-ID"/>
         </w:rPr>
+        <w:lastRenderedPageBreak/>
         <w:t xml:space="preserve">Mengedit Item: </w:t>
       </w:r>
       <w:hyperlink r:id="rId17" w:history="1">
@@ -1618,7 +1664,6 @@
           <w:szCs w:val="24"/>
           <w:lang w:val="id-ID"/>
         </w:rPr>
-        <w:lastRenderedPageBreak/>
         <w:t>Auto-</w:t>
       </w:r>
       <w:proofErr w:type="spellStart"/>
@@ -1719,6 +1764,63 @@
             <w:lang w:val="id-ID"/>
           </w:rPr>
           <w:t>https://trello.com/c/IdKvwDgm/50-prompt-menyimpan-kredensial</w:t>
+        </w:r>
+      </w:hyperlink>
+    </w:p>
+    <w:p>
+      <w:pPr>
+        <w:pStyle w:val="ListParagraph"/>
+        <w:numPr>
+          <w:ilvl w:val="0"/>
+          <w:numId w:val="4"/>
+        </w:numPr>
+        <w:spacing w:after="0"/>
+        <w:rPr>
+          <w:rFonts w:ascii="Arial" w:hAnsi="Arial" w:cs="Arial"/>
+          <w:sz w:val="24"/>
+          <w:szCs w:val="24"/>
+          <w:lang w:val="id-ID"/>
+        </w:rPr>
+      </w:pPr>
+      <w:r>
+        <w:rPr>
+          <w:rFonts w:ascii="Arial" w:hAnsi="Arial" w:cs="Arial"/>
+          <w:sz w:val="24"/>
+          <w:szCs w:val="24"/>
+          <w:lang w:val="id-ID"/>
+        </w:rPr>
+        <w:t xml:space="preserve">Sinkronisasi </w:t>
+      </w:r>
+      <w:proofErr w:type="spellStart"/>
+      <w:r>
+        <w:rPr>
+          <w:rFonts w:ascii="Arial" w:hAnsi="Arial" w:cs="Arial"/>
+          <w:sz w:val="24"/>
+          <w:szCs w:val="24"/>
+          <w:lang w:val="id-ID"/>
+        </w:rPr>
+        <w:t>Vault</w:t>
+      </w:r>
+      <w:proofErr w:type="spellEnd"/>
+      <w:r>
+        <w:rPr>
+          <w:rFonts w:ascii="Arial" w:hAnsi="Arial" w:cs="Arial"/>
+          <w:sz w:val="24"/>
+          <w:szCs w:val="24"/>
+          <w:lang w:val="id-ID"/>
+        </w:rPr>
+        <w:t xml:space="preserve">: </w:t>
+      </w:r>
+      <w:hyperlink r:id="rId20" w:history="1">
+        <w:r>
+          <w:rPr>
+            <w:rStyle w:val="Hyperlink"/>
+            <w:rFonts w:ascii="Arial" w:hAnsi="Arial" w:cs="Arial"/>
+            <w:sz w:val="24"/>
+            <w:szCs w:val="24"/>
+            <w:lang w:val="id-ID"/>
+          </w:rPr>
+          <w:t>https://trello.com/c/YBJThztK/35-sinkronisasi-vault</w:t>
         </w:r>
       </w:hyperlink>
     </w:p>

</xml_diff>

<commit_message>
add data folder and biometrics features
</commit_message>
<xml_diff>
--- a/Laporan Kegiatan Tim Pluto.docx
+++ b/Laporan Kegiatan Tim Pluto.docx
@@ -1068,6 +1068,96 @@
     </w:p>
     <w:p>
       <w:pPr>
+        <w:pStyle w:val="ListParagraph"/>
+        <w:numPr>
+          <w:ilvl w:val="0"/>
+          <w:numId w:val="4"/>
+        </w:numPr>
+        <w:spacing w:after="0"/>
+        <w:rPr>
+          <w:rFonts w:ascii="Arial" w:hAnsi="Arial" w:cs="Arial"/>
+          <w:sz w:val="24"/>
+          <w:szCs w:val="24"/>
+          <w:lang w:val="id-ID"/>
+        </w:rPr>
+      </w:pPr>
+      <w:r>
+        <w:rPr>
+          <w:rFonts w:ascii="Arial" w:hAnsi="Arial" w:cs="Arial"/>
+          <w:sz w:val="24"/>
+          <w:szCs w:val="24"/>
+          <w:lang w:val="id-ID"/>
+        </w:rPr>
+        <w:t>Folder Data (4 Januari 2023)</w:t>
+      </w:r>
+    </w:p>
+    <w:p>
+      <w:pPr>
+        <w:pStyle w:val="ListParagraph"/>
+        <w:numPr>
+          <w:ilvl w:val="0"/>
+          <w:numId w:val="4"/>
+        </w:numPr>
+        <w:spacing w:after="0"/>
+        <w:rPr>
+          <w:rFonts w:ascii="Arial" w:hAnsi="Arial" w:cs="Arial"/>
+          <w:sz w:val="24"/>
+          <w:szCs w:val="24"/>
+          <w:lang w:val="id-ID"/>
+        </w:rPr>
+      </w:pPr>
+      <w:r>
+        <w:rPr>
+          <w:rFonts w:ascii="Arial" w:hAnsi="Arial" w:cs="Arial"/>
+          <w:sz w:val="24"/>
+          <w:szCs w:val="24"/>
+          <w:lang w:val="id-ID"/>
+        </w:rPr>
+        <w:t xml:space="preserve">Membuka </w:t>
+      </w:r>
+      <w:proofErr w:type="spellStart"/>
+      <w:r>
+        <w:rPr>
+          <w:rFonts w:ascii="Arial" w:hAnsi="Arial" w:cs="Arial"/>
+          <w:sz w:val="24"/>
+          <w:szCs w:val="24"/>
+          <w:lang w:val="id-ID"/>
+        </w:rPr>
+        <w:t>Vault</w:t>
+      </w:r>
+      <w:proofErr w:type="spellEnd"/>
+      <w:r>
+        <w:rPr>
+          <w:rFonts w:ascii="Arial" w:hAnsi="Arial" w:cs="Arial"/>
+          <w:sz w:val="24"/>
+          <w:szCs w:val="24"/>
+          <w:lang w:val="id-ID"/>
+        </w:rPr>
+        <w:t xml:space="preserve"> dengan </w:t>
+      </w:r>
+      <w:proofErr w:type="spellStart"/>
+      <w:r>
+        <w:rPr>
+          <w:rFonts w:ascii="Arial" w:hAnsi="Arial" w:cs="Arial"/>
+          <w:sz w:val="24"/>
+          <w:szCs w:val="24"/>
+          <w:lang w:val="id-ID"/>
+        </w:rPr>
+        <w:t>Biometrik</w:t>
+      </w:r>
+      <w:proofErr w:type="spellEnd"/>
+      <w:r>
+        <w:rPr>
+          <w:rFonts w:ascii="Arial" w:hAnsi="Arial" w:cs="Arial"/>
+          <w:sz w:val="24"/>
+          <w:szCs w:val="24"/>
+          <w:lang w:val="id-ID"/>
+        </w:rPr>
+        <w:t xml:space="preserve"> (4 Januari 2023)</w:t>
+      </w:r>
+    </w:p>
+    <w:p>
+      <w:pPr>
         <w:spacing w:after="0"/>
         <w:rPr>
           <w:rFonts w:ascii="Arial" w:hAnsi="Arial" w:cs="Arial"/>
@@ -1552,6 +1642,7 @@
           <w:szCs w:val="24"/>
           <w:lang w:val="id-ID"/>
         </w:rPr>
+        <w:lastRenderedPageBreak/>
         <w:t xml:space="preserve">Kunci Otomatis: </w:t>
       </w:r>
       <w:hyperlink r:id="rId15" w:history="1">
@@ -1626,7 +1717,6 @@
           <w:szCs w:val="24"/>
           <w:lang w:val="id-ID"/>
         </w:rPr>
-        <w:lastRenderedPageBreak/>
         <w:t xml:space="preserve">Mengedit Item: </w:t>
       </w:r>
       <w:hyperlink r:id="rId17" w:history="1">
@@ -1821,6 +1911,120 @@
             <w:lang w:val="id-ID"/>
           </w:rPr>
           <w:t>https://trello.com/c/YBJThztK/35-sinkronisasi-vault</w:t>
+        </w:r>
+      </w:hyperlink>
+    </w:p>
+    <w:p>
+      <w:pPr>
+        <w:pStyle w:val="ListParagraph"/>
+        <w:numPr>
+          <w:ilvl w:val="0"/>
+          <w:numId w:val="4"/>
+        </w:numPr>
+        <w:spacing w:after="0"/>
+        <w:rPr>
+          <w:rFonts w:ascii="Arial" w:hAnsi="Arial" w:cs="Arial"/>
+          <w:sz w:val="24"/>
+          <w:szCs w:val="24"/>
+          <w:lang w:val="id-ID"/>
+        </w:rPr>
+      </w:pPr>
+      <w:r>
+        <w:rPr>
+          <w:rFonts w:ascii="Arial" w:hAnsi="Arial" w:cs="Arial"/>
+          <w:sz w:val="24"/>
+          <w:szCs w:val="24"/>
+          <w:lang w:val="id-ID"/>
+        </w:rPr>
+        <w:t xml:space="preserve">Folder Data: </w:t>
+      </w:r>
+      <w:hyperlink r:id="rId21" w:history="1">
+        <w:r>
+          <w:rPr>
+            <w:rStyle w:val="Hyperlink"/>
+            <w:rFonts w:ascii="Arial" w:hAnsi="Arial" w:cs="Arial"/>
+            <w:sz w:val="24"/>
+            <w:szCs w:val="24"/>
+            <w:lang w:val="id-ID"/>
+          </w:rPr>
+          <w:t>https://trello.com/c/GAEoKZaZ/21-folder-data</w:t>
+        </w:r>
+      </w:hyperlink>
+    </w:p>
+    <w:p>
+      <w:pPr>
+        <w:pStyle w:val="ListParagraph"/>
+        <w:numPr>
+          <w:ilvl w:val="0"/>
+          <w:numId w:val="4"/>
+        </w:numPr>
+        <w:spacing w:after="0"/>
+        <w:rPr>
+          <w:rFonts w:ascii="Arial" w:hAnsi="Arial" w:cs="Arial"/>
+          <w:sz w:val="24"/>
+          <w:szCs w:val="24"/>
+          <w:lang w:val="id-ID"/>
+        </w:rPr>
+      </w:pPr>
+      <w:r>
+        <w:rPr>
+          <w:rFonts w:ascii="Arial" w:hAnsi="Arial" w:cs="Arial"/>
+          <w:sz w:val="24"/>
+          <w:szCs w:val="24"/>
+          <w:lang w:val="id-ID"/>
+        </w:rPr>
+        <w:t xml:space="preserve">Membuka </w:t>
+      </w:r>
+      <w:proofErr w:type="spellStart"/>
+      <w:r>
+        <w:rPr>
+          <w:rFonts w:ascii="Arial" w:hAnsi="Arial" w:cs="Arial"/>
+          <w:sz w:val="24"/>
+          <w:szCs w:val="24"/>
+          <w:lang w:val="id-ID"/>
+        </w:rPr>
+        <w:t>Vault</w:t>
+      </w:r>
+      <w:proofErr w:type="spellEnd"/>
+      <w:r>
+        <w:rPr>
+          <w:rFonts w:ascii="Arial" w:hAnsi="Arial" w:cs="Arial"/>
+          <w:sz w:val="24"/>
+          <w:szCs w:val="24"/>
+          <w:lang w:val="id-ID"/>
+        </w:rPr>
+        <w:t xml:space="preserve"> dengan </w:t>
+      </w:r>
+      <w:proofErr w:type="spellStart"/>
+      <w:r>
+        <w:rPr>
+          <w:rFonts w:ascii="Arial" w:hAnsi="Arial" w:cs="Arial"/>
+          <w:sz w:val="24"/>
+          <w:szCs w:val="24"/>
+          <w:lang w:val="id-ID"/>
+        </w:rPr>
+        <w:t>Biometrik</w:t>
+      </w:r>
+      <w:proofErr w:type="spellEnd"/>
+      <w:r>
+        <w:rPr>
+          <w:rFonts w:ascii="Arial" w:hAnsi="Arial" w:cs="Arial"/>
+          <w:sz w:val="24"/>
+          <w:szCs w:val="24"/>
+          <w:lang w:val="id-ID"/>
+        </w:rPr>
+        <w:t xml:space="preserve">: </w:t>
+      </w:r>
+      <w:hyperlink r:id="rId22" w:history="1">
+        <w:r>
+          <w:rPr>
+            <w:rStyle w:val="Hyperlink"/>
+            <w:rFonts w:ascii="Arial" w:hAnsi="Arial" w:cs="Arial"/>
+            <w:sz w:val="24"/>
+            <w:szCs w:val="24"/>
+            <w:lang w:val="id-ID"/>
+          </w:rPr>
+          <w:t>https://trello.com/c/QhVJCSom/34-membuka-vault-dengan-biometrik</w:t>
         </w:r>
       </w:hyperlink>
     </w:p>

</xml_diff>

<commit_message>
open vault with PIN feature
</commit_message>
<xml_diff>
--- a/Laporan Kegiatan Tim Pluto.docx
+++ b/Laporan Kegiatan Tim Pluto.docx
@@ -1158,6 +1158,69 @@
     </w:p>
     <w:p>
       <w:pPr>
+        <w:pStyle w:val="ListParagraph"/>
+        <w:numPr>
+          <w:ilvl w:val="0"/>
+          <w:numId w:val="4"/>
+        </w:numPr>
+        <w:spacing w:after="0"/>
+        <w:rPr>
+          <w:rFonts w:ascii="Arial" w:hAnsi="Arial" w:cs="Arial"/>
+          <w:sz w:val="24"/>
+          <w:szCs w:val="24"/>
+          <w:lang w:val="id-ID"/>
+        </w:rPr>
+      </w:pPr>
+      <w:r>
+        <w:rPr>
+          <w:rFonts w:ascii="Arial" w:hAnsi="Arial" w:cs="Arial"/>
+          <w:sz w:val="24"/>
+          <w:szCs w:val="24"/>
+          <w:lang w:val="id-ID"/>
+        </w:rPr>
+        <w:t xml:space="preserve">Membuka </w:t>
+      </w:r>
+      <w:proofErr w:type="spellStart"/>
+      <w:r>
+        <w:rPr>
+          <w:rFonts w:ascii="Arial" w:hAnsi="Arial" w:cs="Arial"/>
+          <w:sz w:val="24"/>
+          <w:szCs w:val="24"/>
+          <w:lang w:val="id-ID"/>
+        </w:rPr>
+        <w:t>Vault</w:t>
+      </w:r>
+      <w:proofErr w:type="spellEnd"/>
+      <w:r>
+        <w:rPr>
+          <w:rFonts w:ascii="Arial" w:hAnsi="Arial" w:cs="Arial"/>
+          <w:sz w:val="24"/>
+          <w:szCs w:val="24"/>
+          <w:lang w:val="id-ID"/>
+        </w:rPr>
+        <w:t xml:space="preserve"> dengan Kode </w:t>
+      </w:r>
+      <w:r>
+        <w:rPr>
+          <w:rFonts w:ascii="Arial" w:hAnsi="Arial" w:cs="Arial"/>
+          <w:sz w:val="24"/>
+          <w:szCs w:val="24"/>
+          <w:lang w:val="id-ID"/>
+        </w:rPr>
+        <w:t>PIN</w:t>
+      </w:r>
+      <w:r>
+        <w:rPr>
+          <w:rFonts w:ascii="Arial" w:hAnsi="Arial" w:cs="Arial"/>
+          <w:sz w:val="24"/>
+          <w:szCs w:val="24"/>
+          <w:lang w:val="id-ID"/>
+        </w:rPr>
+        <w:t xml:space="preserve"> (6 Januari 2023)</w:t>
+      </w:r>
+    </w:p>
+    <w:p>
+      <w:pPr>
         <w:spacing w:after="0"/>
         <w:rPr>
           <w:rFonts w:ascii="Arial" w:hAnsi="Arial" w:cs="Arial"/>
@@ -1605,6 +1668,7 @@
           <w:szCs w:val="24"/>
           <w:lang w:val="id-ID"/>
         </w:rPr>
+        <w:lastRenderedPageBreak/>
         <w:t xml:space="preserve">Simpan Memo Aman: </w:t>
       </w:r>
       <w:hyperlink r:id="rId14" w:history="1">
@@ -1642,7 +1706,6 @@
           <w:szCs w:val="24"/>
           <w:lang w:val="id-ID"/>
         </w:rPr>
-        <w:lastRenderedPageBreak/>
         <w:t xml:space="preserve">Kunci Otomatis: </w:t>
       </w:r>
       <w:hyperlink r:id="rId15" w:history="1">
@@ -2025,6 +2088,63 @@
             <w:lang w:val="id-ID"/>
           </w:rPr>
           <w:t>https://trello.com/c/QhVJCSom/34-membuka-vault-dengan-biometrik</w:t>
+        </w:r>
+      </w:hyperlink>
+    </w:p>
+    <w:p>
+      <w:pPr>
+        <w:pStyle w:val="ListParagraph"/>
+        <w:numPr>
+          <w:ilvl w:val="0"/>
+          <w:numId w:val="4"/>
+        </w:numPr>
+        <w:spacing w:after="0"/>
+        <w:rPr>
+          <w:rFonts w:ascii="Arial" w:hAnsi="Arial" w:cs="Arial"/>
+          <w:sz w:val="24"/>
+          <w:szCs w:val="24"/>
+          <w:lang w:val="id-ID"/>
+        </w:rPr>
+      </w:pPr>
+      <w:r>
+        <w:rPr>
+          <w:rFonts w:ascii="Arial" w:hAnsi="Arial" w:cs="Arial"/>
+          <w:sz w:val="24"/>
+          <w:szCs w:val="24"/>
+          <w:lang w:val="id-ID"/>
+        </w:rPr>
+        <w:t xml:space="preserve">Membuka </w:t>
+      </w:r>
+      <w:proofErr w:type="spellStart"/>
+      <w:r>
+        <w:rPr>
+          <w:rFonts w:ascii="Arial" w:hAnsi="Arial" w:cs="Arial"/>
+          <w:sz w:val="24"/>
+          <w:szCs w:val="24"/>
+          <w:lang w:val="id-ID"/>
+        </w:rPr>
+        <w:t>Vault</w:t>
+      </w:r>
+      <w:proofErr w:type="spellEnd"/>
+      <w:r>
+        <w:rPr>
+          <w:rFonts w:ascii="Arial" w:hAnsi="Arial" w:cs="Arial"/>
+          <w:sz w:val="24"/>
+          <w:szCs w:val="24"/>
+          <w:lang w:val="id-ID"/>
+        </w:rPr>
+        <w:t xml:space="preserve"> dengan Kode PIN: </w:t>
+      </w:r>
+      <w:hyperlink r:id="rId23" w:history="1">
+        <w:r>
+          <w:rPr>
+            <w:rStyle w:val="Hyperlink"/>
+            <w:rFonts w:ascii="Arial" w:hAnsi="Arial" w:cs="Arial"/>
+            <w:sz w:val="24"/>
+            <w:szCs w:val="24"/>
+            <w:lang w:val="id-ID"/>
+          </w:rPr>
+          <w:t>https://trello.com/c/Aaq1Izdd/33-membuka-vault-dengan-kode-pin</w:t>
         </w:r>
       </w:hyperlink>
     </w:p>

</xml_diff>

<commit_message>
add 2FA and settings; fix send feature
</commit_message>
<xml_diff>
--- a/Laporan Kegiatan Tim Pluto.docx
+++ b/Laporan Kegiatan Tim Pluto.docx
@@ -1302,6 +1302,78 @@
     </w:p>
     <w:p>
       <w:pPr>
+        <w:pStyle w:val="ListParagraph"/>
+        <w:numPr>
+          <w:ilvl w:val="0"/>
+          <w:numId w:val="4"/>
+        </w:numPr>
+        <w:spacing w:after="0"/>
+        <w:rPr>
+          <w:rFonts w:ascii="Arial" w:hAnsi="Arial" w:cs="Arial"/>
+          <w:sz w:val="24"/>
+          <w:szCs w:val="24"/>
+          <w:lang w:val="id-ID"/>
+        </w:rPr>
+      </w:pPr>
+      <w:proofErr w:type="spellStart"/>
+      <w:r>
+        <w:rPr>
+          <w:rFonts w:ascii="Arial" w:hAnsi="Arial" w:cs="Arial"/>
+          <w:sz w:val="24"/>
+          <w:szCs w:val="24"/>
+          <w:lang w:val="id-ID"/>
+        </w:rPr>
+        <w:t>Login</w:t>
+      </w:r>
+      <w:proofErr w:type="spellEnd"/>
+      <w:r>
+        <w:rPr>
+          <w:rFonts w:ascii="Arial" w:hAnsi="Arial" w:cs="Arial"/>
+          <w:sz w:val="24"/>
+          <w:szCs w:val="24"/>
+          <w:lang w:val="id-ID"/>
+        </w:rPr>
+        <w:t xml:space="preserve"> Dua Langkah (9 Januari 2023)</w:t>
+      </w:r>
+    </w:p>
+    <w:p>
+      <w:pPr>
+        <w:pStyle w:val="ListParagraph"/>
+        <w:numPr>
+          <w:ilvl w:val="0"/>
+          <w:numId w:val="4"/>
+        </w:numPr>
+        <w:spacing w:after="0"/>
+        <w:rPr>
+          <w:rFonts w:ascii="Arial" w:hAnsi="Arial" w:cs="Arial"/>
+          <w:sz w:val="24"/>
+          <w:szCs w:val="24"/>
+          <w:lang w:val="id-ID"/>
+        </w:rPr>
+      </w:pPr>
+      <w:proofErr w:type="spellStart"/>
+      <w:r>
+        <w:rPr>
+          <w:rFonts w:ascii="Arial" w:hAnsi="Arial" w:cs="Arial"/>
+          <w:sz w:val="24"/>
+          <w:szCs w:val="24"/>
+          <w:lang w:val="id-ID"/>
+        </w:rPr>
+        <w:t>Screenshot</w:t>
+      </w:r>
+      <w:proofErr w:type="spellEnd"/>
+      <w:r>
+        <w:rPr>
+          <w:rFonts w:ascii="Arial" w:hAnsi="Arial" w:cs="Arial"/>
+          <w:sz w:val="24"/>
+          <w:szCs w:val="24"/>
+          <w:lang w:val="id-ID"/>
+        </w:rPr>
+        <w:t xml:space="preserve"> Aplikasi (9 Januari 2023)</w:t>
+      </w:r>
+    </w:p>
+    <w:p>
+      <w:pPr>
         <w:spacing w:after="0"/>
         <w:rPr>
           <w:rFonts w:ascii="Arial" w:hAnsi="Arial" w:cs="Arial"/>
@@ -1581,6 +1653,7 @@
           <w:szCs w:val="24"/>
           <w:lang w:val="id-ID"/>
         </w:rPr>
+        <w:lastRenderedPageBreak/>
         <w:t xml:space="preserve">Simpan Kredensial </w:t>
       </w:r>
       <w:proofErr w:type="spellStart"/>
@@ -1675,7 +1748,6 @@
           <w:szCs w:val="24"/>
           <w:lang w:val="id-ID"/>
         </w:rPr>
-        <w:lastRenderedPageBreak/>
         <w:t xml:space="preserve">Simpan Kartu Bank: </w:t>
       </w:r>
       <w:hyperlink r:id="rId12" w:history="1">
@@ -2322,6 +2394,102 @@
             <w:lang w:val="id-ID"/>
           </w:rPr>
           <w:t>https://trello.com/c/bmuVMY6A/26-generator-password</w:t>
+        </w:r>
+      </w:hyperlink>
+    </w:p>
+    <w:p>
+      <w:pPr>
+        <w:pStyle w:val="ListParagraph"/>
+        <w:numPr>
+          <w:ilvl w:val="0"/>
+          <w:numId w:val="4"/>
+        </w:numPr>
+        <w:spacing w:after="0"/>
+        <w:rPr>
+          <w:rFonts w:ascii="Arial" w:hAnsi="Arial" w:cs="Arial"/>
+          <w:sz w:val="24"/>
+          <w:szCs w:val="24"/>
+          <w:lang w:val="id-ID"/>
+        </w:rPr>
+      </w:pPr>
+      <w:proofErr w:type="spellStart"/>
+      <w:r>
+        <w:rPr>
+          <w:rFonts w:ascii="Arial" w:hAnsi="Arial" w:cs="Arial"/>
+          <w:sz w:val="24"/>
+          <w:szCs w:val="24"/>
+          <w:lang w:val="id-ID"/>
+        </w:rPr>
+        <w:t>Login</w:t>
+      </w:r>
+      <w:proofErr w:type="spellEnd"/>
+      <w:r>
+        <w:rPr>
+          <w:rFonts w:ascii="Arial" w:hAnsi="Arial" w:cs="Arial"/>
+          <w:sz w:val="24"/>
+          <w:szCs w:val="24"/>
+          <w:lang w:val="id-ID"/>
+        </w:rPr>
+        <w:t xml:space="preserve"> Dua Langkah: </w:t>
+      </w:r>
+      <w:hyperlink r:id="rId26" w:history="1">
+        <w:r>
+          <w:rPr>
+            <w:rStyle w:val="Hyperlink"/>
+            <w:rFonts w:ascii="Arial" w:hAnsi="Arial" w:cs="Arial"/>
+            <w:sz w:val="24"/>
+            <w:szCs w:val="24"/>
+            <w:lang w:val="id-ID"/>
+          </w:rPr>
+          <w:t>https://trello.com/c/5SAsNebf/41-login-dua-langkah</w:t>
+        </w:r>
+      </w:hyperlink>
+    </w:p>
+    <w:p>
+      <w:pPr>
+        <w:pStyle w:val="ListParagraph"/>
+        <w:numPr>
+          <w:ilvl w:val="0"/>
+          <w:numId w:val="4"/>
+        </w:numPr>
+        <w:spacing w:after="0"/>
+        <w:rPr>
+          <w:rFonts w:ascii="Arial" w:hAnsi="Arial" w:cs="Arial"/>
+          <w:sz w:val="24"/>
+          <w:szCs w:val="24"/>
+          <w:lang w:val="id-ID"/>
+        </w:rPr>
+      </w:pPr>
+      <w:proofErr w:type="spellStart"/>
+      <w:r>
+        <w:rPr>
+          <w:rFonts w:ascii="Arial" w:hAnsi="Arial" w:cs="Arial"/>
+          <w:sz w:val="24"/>
+          <w:szCs w:val="24"/>
+          <w:lang w:val="id-ID"/>
+        </w:rPr>
+        <w:t>Screenshot</w:t>
+      </w:r>
+      <w:proofErr w:type="spellEnd"/>
+      <w:r>
+        <w:rPr>
+          <w:rFonts w:ascii="Arial" w:hAnsi="Arial" w:cs="Arial"/>
+          <w:sz w:val="24"/>
+          <w:szCs w:val="24"/>
+          <w:lang w:val="id-ID"/>
+        </w:rPr>
+        <w:t xml:space="preserve"> Aplikasi: </w:t>
+      </w:r>
+      <w:hyperlink r:id="rId27" w:history="1">
+        <w:r>
+          <w:rPr>
+            <w:rStyle w:val="Hyperlink"/>
+            <w:rFonts w:ascii="Arial" w:hAnsi="Arial" w:cs="Arial"/>
+            <w:sz w:val="24"/>
+            <w:szCs w:val="24"/>
+            <w:lang w:val="id-ID"/>
+          </w:rPr>
+          <w:t>https://trello.com/c/VYdP7oQz/42-screenshot-aplikasi</w:t>
         </w:r>
       </w:hyperlink>
     </w:p>

</xml_diff>

<commit_message>
add vault import feature
</commit_message>
<xml_diff>
--- a/Laporan Kegiatan Tim Pluto.docx
+++ b/Laporan Kegiatan Tim Pluto.docx
@@ -1475,6 +1475,31 @@
     </w:p>
     <w:p>
       <w:pPr>
+        <w:pStyle w:val="ListParagraph"/>
+        <w:numPr>
+          <w:ilvl w:val="0"/>
+          <w:numId w:val="4"/>
+        </w:numPr>
+        <w:spacing w:after="0"/>
+        <w:rPr>
+          <w:rFonts w:ascii="Arial" w:hAnsi="Arial" w:cs="Arial"/>
+          <w:sz w:val="24"/>
+          <w:szCs w:val="24"/>
+          <w:lang w:val="id-ID"/>
+        </w:rPr>
+      </w:pPr>
+      <w:r>
+        <w:rPr>
+          <w:rFonts w:ascii="Arial" w:hAnsi="Arial" w:cs="Arial"/>
+          <w:sz w:val="24"/>
+          <w:szCs w:val="24"/>
+          <w:lang w:val="id-ID"/>
+        </w:rPr>
+        <w:t>Impor Data (12 Januari 2023)</w:t>
+      </w:r>
+    </w:p>
+    <w:p>
+      <w:pPr>
         <w:spacing w:after="0"/>
         <w:rPr>
           <w:rFonts w:ascii="Arial" w:hAnsi="Arial" w:cs="Arial"/>
@@ -2716,6 +2741,43 @@
             <w:lang w:val="id-ID"/>
           </w:rPr>
           <w:t>https://trello.com/c/NBKrDrQd/43-fingerprint-phrase</w:t>
+        </w:r>
+      </w:hyperlink>
+    </w:p>
+    <w:p>
+      <w:pPr>
+        <w:pStyle w:val="ListParagraph"/>
+        <w:numPr>
+          <w:ilvl w:val="0"/>
+          <w:numId w:val="4"/>
+        </w:numPr>
+        <w:spacing w:after="0"/>
+        <w:rPr>
+          <w:rFonts w:ascii="Arial" w:hAnsi="Arial" w:cs="Arial"/>
+          <w:sz w:val="24"/>
+          <w:szCs w:val="24"/>
+          <w:lang w:val="id-ID"/>
+        </w:rPr>
+      </w:pPr>
+      <w:r>
+        <w:rPr>
+          <w:rFonts w:ascii="Arial" w:hAnsi="Arial" w:cs="Arial"/>
+          <w:sz w:val="24"/>
+          <w:szCs w:val="24"/>
+          <w:lang w:val="id-ID"/>
+        </w:rPr>
+        <w:t xml:space="preserve">Impor Data: </w:t>
+      </w:r>
+      <w:hyperlink r:id="rId30" w:history="1">
+        <w:r>
+          <w:rPr>
+            <w:rStyle w:val="Hyperlink"/>
+            <w:rFonts w:ascii="Arial" w:hAnsi="Arial" w:cs="Arial"/>
+            <w:sz w:val="24"/>
+            <w:szCs w:val="24"/>
+            <w:lang w:val="id-ID"/>
+          </w:rPr>
+          <w:t>https://trello.com/c/SXKFWA9W/44-impor-data</w:t>
         </w:r>
       </w:hyperlink>
     </w:p>

</xml_diff>

<commit_message>
add clear clipboard option
</commit_message>
<xml_diff>
--- a/Laporan Kegiatan Tim Pluto.docx
+++ b/Laporan Kegiatan Tim Pluto.docx
@@ -1538,6 +1538,35 @@
           <w:lang w:val="id-ID"/>
         </w:rPr>
       </w:pPr>
+      <w:r>
+        <w:rPr>
+          <w:rFonts w:ascii="Arial" w:hAnsi="Arial" w:cs="Arial"/>
+          <w:sz w:val="24"/>
+          <w:szCs w:val="24"/>
+          <w:lang w:val="id-ID"/>
+        </w:rPr>
+        <w:t xml:space="preserve">Membersihkan </w:t>
+      </w:r>
+      <w:proofErr w:type="spellStart"/>
+      <w:r>
+        <w:rPr>
+          <w:rFonts w:ascii="Arial" w:hAnsi="Arial" w:cs="Arial"/>
+          <w:sz w:val="24"/>
+          <w:szCs w:val="24"/>
+          <w:lang w:val="id-ID"/>
+        </w:rPr>
+        <w:t>Clipboard</w:t>
+      </w:r>
+      <w:proofErr w:type="spellEnd"/>
+      <w:r>
+        <w:rPr>
+          <w:rFonts w:ascii="Arial" w:hAnsi="Arial" w:cs="Arial"/>
+          <w:sz w:val="24"/>
+          <w:szCs w:val="24"/>
+          <w:lang w:val="id-ID"/>
+        </w:rPr>
+        <w:t xml:space="preserve"> (14 Januari 2023)</w:t>
+      </w:r>
     </w:p>
     <w:p>
       <w:pPr>
@@ -2856,6 +2885,63 @@
             <w:lang w:val="id-ID"/>
           </w:rPr>
           <w:t>https://trello.com/c/q9UsJSiX/45-ekspor-data</w:t>
+        </w:r>
+      </w:hyperlink>
+    </w:p>
+    <w:p>
+      <w:pPr>
+        <w:pStyle w:val="ListParagraph"/>
+        <w:numPr>
+          <w:ilvl w:val="0"/>
+          <w:numId w:val="4"/>
+        </w:numPr>
+        <w:spacing w:after="0"/>
+        <w:rPr>
+          <w:rFonts w:ascii="Arial" w:hAnsi="Arial" w:cs="Arial"/>
+          <w:sz w:val="24"/>
+          <w:szCs w:val="24"/>
+          <w:lang w:val="id-ID"/>
+        </w:rPr>
+      </w:pPr>
+      <w:r>
+        <w:rPr>
+          <w:rFonts w:ascii="Arial" w:hAnsi="Arial" w:cs="Arial"/>
+          <w:sz w:val="24"/>
+          <w:szCs w:val="24"/>
+          <w:lang w:val="id-ID"/>
+        </w:rPr>
+        <w:t xml:space="preserve">Membersihkan </w:t>
+      </w:r>
+      <w:proofErr w:type="spellStart"/>
+      <w:r>
+        <w:rPr>
+          <w:rFonts w:ascii="Arial" w:hAnsi="Arial" w:cs="Arial"/>
+          <w:sz w:val="24"/>
+          <w:szCs w:val="24"/>
+          <w:lang w:val="id-ID"/>
+        </w:rPr>
+        <w:t>Clipboard</w:t>
+      </w:r>
+      <w:proofErr w:type="spellEnd"/>
+      <w:r>
+        <w:rPr>
+          <w:rFonts w:ascii="Arial" w:hAnsi="Arial" w:cs="Arial"/>
+          <w:sz w:val="24"/>
+          <w:szCs w:val="24"/>
+          <w:lang w:val="id-ID"/>
+        </w:rPr>
+        <w:t xml:space="preserve">: </w:t>
+      </w:r>
+      <w:hyperlink r:id="rId32" w:history="1">
+        <w:r>
+          <w:rPr>
+            <w:rStyle w:val="Hyperlink"/>
+            <w:rFonts w:ascii="Arial" w:hAnsi="Arial" w:cs="Arial"/>
+            <w:sz w:val="24"/>
+            <w:szCs w:val="24"/>
+            <w:lang w:val="id-ID"/>
+          </w:rPr>
+          <w:t>https://trello.com/c/1Q3JxnAv/49-membersihkan-clipboard</w:t>
         </w:r>
       </w:hyperlink>
     </w:p>

</xml_diff>

<commit_message>
add crash report feature
</commit_message>
<xml_diff>
--- a/Laporan Kegiatan Tim Pluto.docx
+++ b/Laporan Kegiatan Tim Pluto.docx
@@ -1595,6 +1595,62 @@
     </w:p>
     <w:p>
       <w:pPr>
+        <w:pStyle w:val="ListParagraph"/>
+        <w:numPr>
+          <w:ilvl w:val="0"/>
+          <w:numId w:val="4"/>
+        </w:numPr>
+        <w:spacing w:after="0"/>
+        <w:rPr>
+          <w:rFonts w:ascii="Arial" w:hAnsi="Arial" w:cs="Arial"/>
+          <w:sz w:val="24"/>
+          <w:szCs w:val="24"/>
+          <w:lang w:val="id-ID"/>
+        </w:rPr>
+      </w:pPr>
+      <w:proofErr w:type="spellStart"/>
+      <w:r>
+        <w:rPr>
+          <w:rFonts w:ascii="Arial" w:hAnsi="Arial" w:cs="Arial"/>
+          <w:sz w:val="24"/>
+          <w:szCs w:val="24"/>
+          <w:lang w:val="id-ID"/>
+        </w:rPr>
+        <w:t>Crash</w:t>
+      </w:r>
+      <w:proofErr w:type="spellEnd"/>
+      <w:r>
+        <w:rPr>
+          <w:rFonts w:ascii="Arial" w:hAnsi="Arial" w:cs="Arial"/>
+          <w:sz w:val="24"/>
+          <w:szCs w:val="24"/>
+          <w:lang w:val="id-ID"/>
+        </w:rPr>
+        <w:t xml:space="preserve"> </w:t>
+      </w:r>
+      <w:proofErr w:type="spellStart"/>
+      <w:r>
+        <w:rPr>
+          <w:rFonts w:ascii="Arial" w:hAnsi="Arial" w:cs="Arial"/>
+          <w:sz w:val="24"/>
+          <w:szCs w:val="24"/>
+          <w:lang w:val="id-ID"/>
+        </w:rPr>
+        <w:t>Report</w:t>
+      </w:r>
+      <w:proofErr w:type="spellEnd"/>
+      <w:r>
+        <w:rPr>
+          <w:rFonts w:ascii="Arial" w:hAnsi="Arial" w:cs="Arial"/>
+          <w:sz w:val="24"/>
+          <w:szCs w:val="24"/>
+          <w:lang w:val="id-ID"/>
+        </w:rPr>
+        <w:t xml:space="preserve"> (18 Januari 2023)</w:t>
+      </w:r>
+    </w:p>
+    <w:p>
+      <w:pPr>
         <w:spacing w:after="0"/>
         <w:rPr>
           <w:rFonts w:ascii="Arial" w:hAnsi="Arial" w:cs="Arial"/>
@@ -1656,6 +1712,7 @@
           <w:szCs w:val="24"/>
           <w:lang w:val="id-ID"/>
         </w:rPr>
+        <w:lastRenderedPageBreak/>
         <w:t>Login</w:t>
       </w:r>
       <w:proofErr w:type="spellEnd"/>
@@ -1703,7 +1760,6 @@
           <w:szCs w:val="24"/>
           <w:lang w:val="id-ID"/>
         </w:rPr>
-        <w:lastRenderedPageBreak/>
         <w:t xml:space="preserve">Register: </w:t>
       </w:r>
       <w:hyperlink r:id="rId7" w:history="1">
@@ -3004,6 +3060,74 @@
             <w:lang w:val="id-ID"/>
           </w:rPr>
           <w:t>https://trello.com/c/WNDKrbkE/23-tong-sampah</w:t>
+        </w:r>
+      </w:hyperlink>
+    </w:p>
+    <w:p>
+      <w:pPr>
+        <w:pStyle w:val="ListParagraph"/>
+        <w:numPr>
+          <w:ilvl w:val="0"/>
+          <w:numId w:val="4"/>
+        </w:numPr>
+        <w:spacing w:after="0"/>
+        <w:rPr>
+          <w:rFonts w:ascii="Arial" w:hAnsi="Arial" w:cs="Arial"/>
+          <w:sz w:val="24"/>
+          <w:szCs w:val="24"/>
+          <w:lang w:val="id-ID"/>
+        </w:rPr>
+      </w:pPr>
+      <w:proofErr w:type="spellStart"/>
+      <w:r>
+        <w:rPr>
+          <w:rFonts w:ascii="Arial" w:hAnsi="Arial" w:cs="Arial"/>
+          <w:sz w:val="24"/>
+          <w:szCs w:val="24"/>
+          <w:lang w:val="id-ID"/>
+        </w:rPr>
+        <w:t>Crash</w:t>
+      </w:r>
+      <w:proofErr w:type="spellEnd"/>
+      <w:r>
+        <w:rPr>
+          <w:rFonts w:ascii="Arial" w:hAnsi="Arial" w:cs="Arial"/>
+          <w:sz w:val="24"/>
+          <w:szCs w:val="24"/>
+          <w:lang w:val="id-ID"/>
+        </w:rPr>
+        <w:t xml:space="preserve"> </w:t>
+      </w:r>
+      <w:proofErr w:type="spellStart"/>
+      <w:r>
+        <w:rPr>
+          <w:rFonts w:ascii="Arial" w:hAnsi="Arial" w:cs="Arial"/>
+          <w:sz w:val="24"/>
+          <w:szCs w:val="24"/>
+          <w:lang w:val="id-ID"/>
+        </w:rPr>
+        <w:t>Report</w:t>
+      </w:r>
+      <w:proofErr w:type="spellEnd"/>
+      <w:r>
+        <w:rPr>
+          <w:rFonts w:ascii="Arial" w:hAnsi="Arial" w:cs="Arial"/>
+          <w:sz w:val="24"/>
+          <w:szCs w:val="24"/>
+          <w:lang w:val="id-ID"/>
+        </w:rPr>
+        <w:t xml:space="preserve">: </w:t>
+      </w:r>
+      <w:hyperlink r:id="rId34" w:history="1">
+        <w:r>
+          <w:rPr>
+            <w:rStyle w:val="Hyperlink"/>
+            <w:rFonts w:ascii="Arial" w:hAnsi="Arial" w:cs="Arial"/>
+            <w:sz w:val="24"/>
+            <w:szCs w:val="24"/>
+            <w:lang w:val="id-ID"/>
+          </w:rPr>
+          <w:t>https://trello.com/c/trNA0C6J/46-crash-report</w:t>
         </w:r>
       </w:hyperlink>
     </w:p>

</xml_diff>

<commit_message>
add delete account option
</commit_message>
<xml_diff>
--- a/Laporan Kegiatan Tim Pluto.docx
+++ b/Laporan Kegiatan Tim Pluto.docx
@@ -1676,6 +1676,11 @@
     </w:p>
     <w:p>
       <w:pPr>
+        <w:pStyle w:val="ListParagraph"/>
+        <w:numPr>
+          <w:ilvl w:val="0"/>
+          <w:numId w:val="4"/>
+        </w:numPr>
         <w:spacing w:after="0"/>
         <w:rPr>
           <w:rFonts w:ascii="Arial" w:hAnsi="Arial" w:cs="Arial"/>
@@ -1692,6 +1697,26 @@
           <w:lang w:val="id-ID"/>
         </w:rPr>
         <w:lastRenderedPageBreak/>
+        <w:t>Menghapus Akun (21 Januari 2023)</w:t>
+      </w:r>
+    </w:p>
+    <w:p>
+      <w:pPr>
+        <w:spacing w:after="0"/>
+        <w:rPr>
+          <w:rFonts w:ascii="Arial" w:hAnsi="Arial" w:cs="Arial"/>
+          <w:sz w:val="24"/>
+          <w:szCs w:val="24"/>
+          <w:lang w:val="id-ID"/>
+        </w:rPr>
+      </w:pPr>
+      <w:r>
+        <w:rPr>
+          <w:rFonts w:ascii="Arial" w:hAnsi="Arial" w:cs="Arial"/>
+          <w:sz w:val="24"/>
+          <w:szCs w:val="24"/>
+          <w:lang w:val="id-ID"/>
+        </w:rPr>
         <w:t xml:space="preserve">Link </w:t>
       </w:r>
       <w:proofErr w:type="spellStart"/>
@@ -3200,6 +3225,39 @@
           <w:ilvl w:val="0"/>
           <w:numId w:val="4"/>
         </w:numPr>
+        <w:spacing w:after="0"/>
+        <w:rPr>
+          <w:rFonts w:ascii="Arial" w:hAnsi="Arial" w:cs="Arial"/>
+          <w:sz w:val="24"/>
+          <w:szCs w:val="24"/>
+          <w:lang w:val="id-ID"/>
+        </w:rPr>
+      </w:pPr>
+      <w:r>
+        <w:rPr>
+          <w:rFonts w:ascii="Arial" w:hAnsi="Arial" w:cs="Arial"/>
+          <w:sz w:val="24"/>
+          <w:szCs w:val="24"/>
+          <w:lang w:val="id-ID"/>
+        </w:rPr>
+        <w:t xml:space="preserve">Menghapus Akun: </w:t>
+      </w:r>
+      <w:hyperlink r:id="rId36" w:history="1">
+        <w:r>
+          <w:rPr>
+            <w:rStyle w:val="Hyperlink"/>
+            <w:rFonts w:ascii="Arial" w:hAnsi="Arial" w:cs="Arial"/>
+            <w:sz w:val="24"/>
+            <w:szCs w:val="24"/>
+            <w:lang w:val="id-ID"/>
+          </w:rPr>
+          <w:t>https://trello.com/c/XEBV8Npq/47-menghapus-akun</w:t>
+        </w:r>
+      </w:hyperlink>
+    </w:p>
+    <w:p>
+      <w:pPr>
+        <w:pStyle w:val="ListParagraph"/>
         <w:spacing w:after="0"/>
         <w:rPr>
           <w:rFonts w:ascii="Arial" w:hAnsi="Arial" w:cs="Arial"/>

</xml_diff>